<commit_message>
september - first article in progress
</commit_message>
<xml_diff>
--- a/newsletter 16 septembre.docx
+++ b/newsletter 16 septembre.docx
@@ -30,12 +30,7 @@
             <w:pStyle w:val="TOCHeading"/>
           </w:pPr>
           <w:r>
-            <w:t>Table of C</w:t>
-          </w:r>
-          <w:bookmarkStart w:id="0" w:name="_GoBack"/>
-          <w:bookmarkEnd w:id="0"/>
-          <w:r>
-            <w:t>ontents</w:t>
+            <w:t>Table of Contents</w:t>
           </w:r>
         </w:p>
         <w:p>
@@ -1217,76 +1212,100 @@
           <w:lang w:val="fr-FR"/>
         </w:rPr>
       </w:pPr>
-      <w:bookmarkStart w:id="1" w:name="_Toc505249636"/>
+      <w:bookmarkStart w:id="0" w:name="_Toc505249636"/>
       <w:r>
         <w:rPr>
           <w:lang w:val="fr-FR"/>
         </w:rPr>
         <w:t>Articles en français</w:t>
       </w:r>
+      <w:bookmarkEnd w:id="0"/>
+    </w:p>
+    <w:p>
+      <w:pPr>
+        <w:rPr>
+          <w:lang w:val="fr-FR"/>
+        </w:rPr>
+      </w:pPr>
+    </w:p>
+    <w:p>
+      <w:pPr>
+        <w:rPr>
+          <w:lang w:val="fr-FR"/>
+        </w:rPr>
+      </w:pPr>
+    </w:p>
+    <w:p>
+      <w:pPr>
+        <w:pStyle w:val="Heading2"/>
+        <w:rPr>
+          <w:highlight w:val="yellow"/>
+          <w:lang w:val="fr-FR"/>
+        </w:rPr>
+      </w:pPr>
+      <w:bookmarkStart w:id="1" w:name="_Toc505249637"/>
+      <w:r>
+        <w:rPr>
+          <w:highlight w:val="yellow"/>
+          <w:lang w:val="fr-FR"/>
+        </w:rPr>
+        <w:t>Un été très « happy »</w:t>
+      </w:r>
       <w:bookmarkEnd w:id="1"/>
     </w:p>
     <w:p>
       <w:pPr>
         <w:rPr>
-          <w:lang w:val="fr-FR"/>
-        </w:rPr>
-      </w:pPr>
-    </w:p>
-    <w:p>
-      <w:pPr>
-        <w:rPr>
-          <w:lang w:val="fr-FR"/>
-        </w:rPr>
-      </w:pPr>
-    </w:p>
-    <w:p>
-      <w:pPr>
-        <w:pStyle w:val="Heading2"/>
-        <w:rPr>
-          <w:lang w:val="fr-FR"/>
-        </w:rPr>
-      </w:pPr>
-      <w:bookmarkStart w:id="2" w:name="_Toc505249637"/>
-      <w:r>
-        <w:rPr>
-          <w:lang w:val="fr-FR"/>
-        </w:rPr>
-        <w:t>Un été très « happy »</w:t>
-      </w:r>
-      <w:bookmarkEnd w:id="2"/>
-    </w:p>
-    <w:p>
-      <w:pPr>
-        <w:rPr>
-          <w:lang w:val="fr-FR"/>
-        </w:rPr>
-      </w:pPr>
-    </w:p>
-    <w:p>
-      <w:pPr>
-        <w:rPr>
-          <w:color w:val="000000"/>
-          <w:lang w:val="fr-FR"/>
-        </w:rPr>
-      </w:pPr>
-      <w:r>
-        <w:rPr>
-          <w:color w:val="000000"/>
-          <w:sz w:val="26"/>
-          <w:szCs w:val="26"/>
-          <w:lang w:val="fr-FR"/>
-        </w:rPr>
-        <w:t xml:space="preserve">On l’a rêvé, Happy CHandara l’a fait. Organiser un Camp d’été afin que nOs petites prOtégées ne sOient pas livrées à elles-mêmes Ou au travail des CHamps pendant les vaCanCes sCOlaires. </w:t>
-      </w:r>
-      <w:r>
-        <w:rPr>
-          <w:color w:val="000000"/>
-          <w:sz w:val="26"/>
-          <w:szCs w:val="26"/>
-          <w:lang w:val="fr-FR"/>
-        </w:rPr>
-        <w:t xml:space="preserve">Ainsi, durant 3 semaines, plusieurs prestataires et une vingtaine de bénévoles venus d’Europe se sont mobilisés pour divertir nos 1050 vacancières. Dès leur arrivée le matin, elles ont eu le choix entre les arts traditionnels khmers enseignés par les artistes de Cambodian Living Arts et l’école du cirque avec l’association Phare. Un programme musclé attendait aussi les plus </w:t>
+          <w:highlight w:val="yellow"/>
+          <w:lang w:val="fr-FR"/>
+        </w:rPr>
+      </w:pPr>
+    </w:p>
+    <w:p>
+      <w:pPr>
+        <w:rPr>
+          <w:color w:val="000000"/>
+          <w:lang w:val="fr-FR"/>
+        </w:rPr>
+      </w:pPr>
+      <w:r>
+        <w:rPr>
+          <w:color w:val="000000"/>
+          <w:sz w:val="26"/>
+          <w:szCs w:val="26"/>
+          <w:highlight w:val="yellow"/>
+          <w:lang w:val="fr-FR"/>
+        </w:rPr>
+        <w:t>On l’a rêvé, Happy CHandara l’a fait. Organiser un Camp d’été afin que nOs petites prOtégées ne sOient pas livrées à elles-mêmes Ou au travail des CHamps pendant les vaCanCes sCOlaires</w:t>
+      </w:r>
+      <w:r>
+        <w:rPr>
+          <w:color w:val="000000"/>
+          <w:sz w:val="26"/>
+          <w:szCs w:val="26"/>
+          <w:highlight w:val="yellow"/>
+          <w:lang w:val="fr-FR"/>
+        </w:rPr>
+        <w:t>. Ainsi, durant 3 semaines, plusieurs prestataires et une vingtaine de bénévoles venus d’Europe se sont mobilisés pour divertir nos 1050 vacancières. Dès leur arrivée le matin, elles ont eu le choix entre les arts traditionnels khmers enseignés par les artistes de Cambodian Living Arts et l’école du cirque avec l’association Phare.</w:t>
+      </w:r>
+      <w:r>
+        <w:rPr>
+          <w:color w:val="000000"/>
+          <w:sz w:val="26"/>
+          <w:szCs w:val="26"/>
+          <w:lang w:val="fr-FR"/>
+        </w:rPr>
+        <w:t xml:space="preserve"> </w:t>
+      </w:r>
+      <w:r>
+        <w:rPr>
+          <w:color w:val="000000"/>
+          <w:sz w:val="26"/>
+          <w:szCs w:val="26"/>
+          <w:highlight w:val="yellow"/>
+          <w:lang w:val="fr-FR"/>
+        </w:rPr>
+        <w:t xml:space="preserve">Un programme musclé attendait aussi les plus </w:t>
       </w:r>
       <w:proofErr w:type="gramStart"/>
       <w:r>
@@ -1294,6 +1313,7 @@
           <w:color w:val="000000"/>
           <w:sz w:val="26"/>
           <w:szCs w:val="26"/>
+          <w:highlight w:val="yellow"/>
           <w:lang w:val="fr-FR"/>
         </w:rPr>
         <w:t>sportives:</w:t>
@@ -1304,25 +1324,36 @@
           <w:color w:val="000000"/>
           <w:sz w:val="26"/>
           <w:szCs w:val="26"/>
-          <w:lang w:val="fr-FR"/>
-        </w:rPr>
-        <w:t xml:space="preserve"> tennis, athlétisme ou rugby avec l’association Kampuchea ballop qui, depuis des années, leur enseigne les valeurs morales de ce sport collectif. </w:t>
-      </w:r>
-    </w:p>
-    <w:p>
-      <w:pPr>
-        <w:rPr>
-          <w:color w:val="000000"/>
-          <w:sz w:val="26"/>
-          <w:szCs w:val="26"/>
-          <w:lang w:val="fr-FR"/>
-        </w:rPr>
-      </w:pPr>
-      <w:r>
-        <w:rPr>
-          <w:color w:val="000000"/>
-          <w:sz w:val="26"/>
-          <w:szCs w:val="26"/>
+          <w:highlight w:val="yellow"/>
+          <w:lang w:val="fr-FR"/>
+        </w:rPr>
+        <w:t xml:space="preserve"> tennis, athlétisme ou rugby avec l’association Kampuchea ballop qui, depuis des années, leur enseigne les valeurs morales de ce sport collectif.</w:t>
+      </w:r>
+      <w:r>
+        <w:rPr>
+          <w:color w:val="000000"/>
+          <w:sz w:val="26"/>
+          <w:szCs w:val="26"/>
+          <w:lang w:val="fr-FR"/>
+        </w:rPr>
+        <w:t xml:space="preserve"> </w:t>
+      </w:r>
+    </w:p>
+    <w:p>
+      <w:pPr>
+        <w:rPr>
+          <w:color w:val="000000"/>
+          <w:sz w:val="26"/>
+          <w:szCs w:val="26"/>
+          <w:lang w:val="fr-FR"/>
+        </w:rPr>
+      </w:pPr>
+      <w:r>
+        <w:rPr>
+          <w:color w:val="000000"/>
+          <w:sz w:val="26"/>
+          <w:szCs w:val="26"/>
+          <w:highlight w:val="yellow"/>
           <w:lang w:val="fr-FR"/>
         </w:rPr>
         <w:t xml:space="preserve">Et parce qu’un corps sain s’accompagne mieux d’un esprit vif, des ateliers ciné-club ou de chorale s’annonçaient à </w:t>
@@ -1332,9 +1363,19 @@
           <w:color w:val="000000"/>
           <w:sz w:val="26"/>
           <w:szCs w:val="26"/>
-          <w:lang w:val="fr-FR"/>
-        </w:rPr>
-        <w:t>la carte. Enfi</w:t>
+          <w:highlight w:val="yellow"/>
+          <w:lang w:val="fr-FR"/>
+        </w:rPr>
+        <w:t>la carte.</w:t>
+      </w:r>
+      <w:r>
+        <w:rPr>
+          <w:color w:val="000000"/>
+          <w:sz w:val="26"/>
+          <w:szCs w:val="26"/>
+          <w:lang w:val="fr-FR"/>
+        </w:rPr>
+        <w:t xml:space="preserve"> Enfi</w:t>
       </w:r>
       <w:r>
         <w:rPr>
@@ -1399,14 +1440,14 @@
           <w:lang w:val="fr-FR"/>
         </w:rPr>
       </w:pPr>
-      <w:bookmarkStart w:id="3" w:name="_Toc505249638"/>
+      <w:bookmarkStart w:id="2" w:name="_Toc505249638"/>
       <w:r>
         <w:rPr>
           <w:lang w:val="fr-FR"/>
         </w:rPr>
         <w:t>Jungle Express</w:t>
       </w:r>
-      <w:bookmarkEnd w:id="3"/>
+      <w:bookmarkEnd w:id="2"/>
     </w:p>
     <w:p>
       <w:pPr>
@@ -1530,14 +1571,14 @@
           <w:lang w:val="fr-FR"/>
         </w:rPr>
       </w:pPr>
-      <w:bookmarkStart w:id="4" w:name="_Toc505249639"/>
+      <w:bookmarkStart w:id="3" w:name="_Toc505249639"/>
       <w:r>
         <w:rPr>
           <w:lang w:val="fr-FR"/>
         </w:rPr>
         <w:t>Maths version techno</w:t>
       </w:r>
-      <w:bookmarkEnd w:id="4"/>
+      <w:bookmarkEnd w:id="3"/>
     </w:p>
     <w:p>
       <w:pPr>
@@ -1631,14 +1672,14 @@
           <w:lang w:val="fr-FR"/>
         </w:rPr>
       </w:pPr>
-      <w:bookmarkStart w:id="5" w:name="_Toc505249640"/>
+      <w:bookmarkStart w:id="4" w:name="_Toc505249640"/>
       <w:r>
         <w:rPr>
           <w:lang w:val="fr-FR"/>
         </w:rPr>
         <w:t>Elles n’attendent que vous</w:t>
       </w:r>
-      <w:bookmarkEnd w:id="5"/>
+      <w:bookmarkEnd w:id="4"/>
     </w:p>
     <w:p>
       <w:pPr>
@@ -1773,14 +1814,14 @@
           <w:lang w:val="fr-FR"/>
         </w:rPr>
       </w:pPr>
-      <w:bookmarkStart w:id="6" w:name="_Toc505249641"/>
+      <w:bookmarkStart w:id="5" w:name="_Toc505249641"/>
       <w:r>
         <w:rPr>
           <w:lang w:val="fr-FR"/>
         </w:rPr>
         <w:t>Facebook à haut risque</w:t>
       </w:r>
-      <w:bookmarkEnd w:id="6"/>
+      <w:bookmarkEnd w:id="5"/>
     </w:p>
     <w:p>
       <w:pPr>
@@ -1855,14 +1896,14 @@
           <w:lang w:val="fr-FR"/>
         </w:rPr>
       </w:pPr>
-      <w:bookmarkStart w:id="7" w:name="_Toc505249642"/>
+      <w:bookmarkStart w:id="6" w:name="_Toc505249642"/>
       <w:r>
         <w:rPr>
           <w:lang w:val="fr-FR"/>
         </w:rPr>
         <w:t>Cap sur l’entreprise</w:t>
       </w:r>
-      <w:bookmarkEnd w:id="7"/>
+      <w:bookmarkEnd w:id="6"/>
     </w:p>
     <w:p>
       <w:pPr>
@@ -2327,14 +2368,14 @@
           <w:lang w:val="fr-FR"/>
         </w:rPr>
       </w:pPr>
-      <w:bookmarkStart w:id="8" w:name="_Toc505249643"/>
+      <w:bookmarkStart w:id="7" w:name="_Toc505249643"/>
       <w:r>
         <w:rPr>
           <w:lang w:val="fr-FR"/>
         </w:rPr>
         <w:t>Happy birthday La flamme</w:t>
       </w:r>
-      <w:bookmarkEnd w:id="8"/>
+      <w:bookmarkEnd w:id="7"/>
     </w:p>
     <w:p>
       <w:pPr>
@@ -2557,14 +2598,14 @@
           <w:lang w:val="fr-FR"/>
         </w:rPr>
       </w:pPr>
-      <w:bookmarkStart w:id="9" w:name="_Toc505249644"/>
+      <w:bookmarkStart w:id="8" w:name="_Toc505249644"/>
       <w:r>
         <w:rPr>
           <w:lang w:val="fr-FR"/>
         </w:rPr>
         <w:t>Bonjour l’Europe !</w:t>
       </w:r>
-      <w:bookmarkEnd w:id="9"/>
+      <w:bookmarkEnd w:id="8"/>
     </w:p>
     <w:p>
       <w:pPr>
@@ -2710,14 +2751,14 @@
           <w:lang w:val="fr-FR"/>
         </w:rPr>
       </w:pPr>
-      <w:bookmarkStart w:id="10" w:name="_Toc505249645"/>
+      <w:bookmarkStart w:id="9" w:name="_Toc505249645"/>
       <w:r>
         <w:rPr>
           <w:lang w:val="fr-FR"/>
         </w:rPr>
         <w:t>L’arrondi généreux</w:t>
       </w:r>
-      <w:bookmarkEnd w:id="10"/>
+      <w:bookmarkEnd w:id="9"/>
     </w:p>
     <w:p>
       <w:pPr>
@@ -2863,14 +2904,14 @@
           <w:lang w:val="fr-FR"/>
         </w:rPr>
       </w:pPr>
-      <w:bookmarkStart w:id="11" w:name="_Toc505249646"/>
+      <w:bookmarkStart w:id="10" w:name="_Toc505249646"/>
       <w:r>
         <w:rPr>
           <w:lang w:val="fr-FR"/>
         </w:rPr>
         <w:t>Tableau d’honneur</w:t>
       </w:r>
-      <w:bookmarkEnd w:id="11"/>
+      <w:bookmarkEnd w:id="10"/>
     </w:p>
     <w:p>
       <w:pPr>
@@ -3020,14 +3061,14 @@
           <w:lang w:val="fr-FR"/>
         </w:rPr>
       </w:pPr>
-      <w:bookmarkStart w:id="12" w:name="_Toc505249647"/>
+      <w:bookmarkStart w:id="11" w:name="_Toc505249647"/>
       <w:r>
         <w:rPr>
           <w:lang w:val="fr-FR"/>
         </w:rPr>
         <w:t>Shopping au grand cœur</w:t>
       </w:r>
-      <w:bookmarkEnd w:id="12"/>
+      <w:bookmarkEnd w:id="11"/>
     </w:p>
     <w:p>
       <w:pPr>
@@ -3093,27 +3134,7 @@
           <w:szCs w:val="26"/>
           <w:lang w:val="fr-FR"/>
         </w:rPr>
-        <w:t xml:space="preserve">Toujours </w:t>
-      </w:r>
-      <w:r>
-        <w:rPr>
-          <w:rFonts w:ascii="Times" w:hAnsi="Times" w:cs="Times"/>
-          <w:color w:val="000000"/>
-          <w:sz w:val="26"/>
-          <w:szCs w:val="26"/>
-          <w:lang w:val="fr-FR"/>
-        </w:rPr>
-        <w:t>fi</w:t>
-      </w:r>
-      <w:r>
-        <w:rPr>
-          <w:rFonts w:ascii="Times" w:hAnsi="Times" w:cs="Times"/>
-          <w:color w:val="000000"/>
-          <w:sz w:val="26"/>
-          <w:szCs w:val="26"/>
-          <w:lang w:val="fr-FR"/>
-        </w:rPr>
-        <w:t xml:space="preserve">dèle, Delacre nous accompagne avec ses superbes boîtes de biscuits, designées cette année par le créateur Bensimon (11,90€ la boîte d’1kg en grande surface). </w:t>
+        <w:t xml:space="preserve">Toujours fidèle, Delacre nous accompagne avec ses superbes boîtes de biscuits, designées cette année par le créateur Bensimon (11,90€ la boîte d’1kg en grande surface). </w:t>
       </w:r>
     </w:p>
     <w:p>
@@ -3197,17 +3218,7 @@
           <w:szCs w:val="26"/>
           <w:lang w:val="fr-FR"/>
         </w:rPr>
-        <w:t xml:space="preserve">Retrouvez nos dernières vidéos et photos sur www.toutesalecole.org et sur </w:t>
-      </w:r>
-      <w:r>
-        <w:rPr>
-          <w:rFonts w:ascii="Times" w:hAnsi="Times" w:cs="Times"/>
-          <w:color w:val="000000"/>
-          <w:sz w:val="26"/>
-          <w:szCs w:val="26"/>
-          <w:lang w:val="fr-FR"/>
-        </w:rPr>
-        <w:t>facebook</w:t>
+        <w:t>Retrouvez nos dernières vidéos et photos sur www.toutesalecole.org et sur facebook</w:t>
       </w:r>
     </w:p>
     <w:p>
@@ -3219,7 +3230,7 @@
           <w:lang w:val="fr-FR"/>
         </w:rPr>
       </w:pPr>
-      <w:bookmarkStart w:id="13" w:name="_Toc505249648"/>
+      <w:bookmarkStart w:id="12" w:name="_Toc505249648"/>
       <w:r>
         <w:rPr>
           <w:lang w:val="fr-FR"/>
@@ -3227,14 +3238,75 @@
         <w:lastRenderedPageBreak/>
         <w:t>Translations</w:t>
       </w:r>
+      <w:bookmarkEnd w:id="12"/>
+    </w:p>
+    <w:p>
+      <w:pPr>
+        <w:rPr>
+          <w:lang w:val="fr-FR"/>
+        </w:rPr>
+      </w:pPr>
+    </w:p>
+    <w:p>
+      <w:pPr>
+        <w:pStyle w:val="Heading2"/>
+        <w:rPr>
+          <w:lang w:val="fr-FR"/>
+        </w:rPr>
+      </w:pPr>
+      <w:r>
+        <w:rPr>
+          <w:lang w:val="fr-FR"/>
+        </w:rPr>
+        <w:t>A very « happy » summer</w:t>
+      </w:r>
+    </w:p>
+    <w:p>
+      <w:pPr>
+        <w:rPr>
+          <w:lang w:val="fr-FR"/>
+        </w:rPr>
+      </w:pPr>
+    </w:p>
+    <w:p>
+      <w:pPr>
+        <w:rPr>
+          <w:lang w:val="fr-FR"/>
+        </w:rPr>
+      </w:pPr>
+      <w:r>
+        <w:rPr>
+          <w:lang w:val="fr-FR"/>
+        </w:rPr>
+        <w:t xml:space="preserve">You dream it, Happy Chandara makes it happen. Organizing a summer camp in order that our little protégées won’t be left alone or assigned to work in fields during the school holidays. So, during three weeks, several </w:t>
+      </w:r>
+      <w:r>
+        <w:rPr>
+          <w:lang w:val="fr-FR"/>
+        </w:rPr>
+        <w:t xml:space="preserve">contractors and about twenty volunteers devoted their’s energies to entertain our 1050 vacationers. As soon as their morning arrival, they had choice between traditional Khmer arts taught by Cambodian Living Arts artists and circus school with the Phare association. </w:t>
+      </w:r>
+      <w:r>
+        <w:rPr>
+          <w:lang w:val="fr-FR"/>
+        </w:rPr>
+        <w:t>A tough program also waited for the sportiest : tennis, athletics or rugby with the Kampuchea ballop association which, for years, teach them moral values of this team sport.</w:t>
+      </w:r>
+    </w:p>
+    <w:p>
+      <w:pPr>
+        <w:rPr>
+          <w:lang w:val="fr-FR"/>
+        </w:rPr>
+      </w:pPr>
+      <w:r>
+        <w:rPr>
+          <w:lang w:val="fr-FR"/>
+        </w:rPr>
+        <w:t>And because a sane body is in better accordance with a quick mind, film club or chorale workshops were on the program.</w:t>
+      </w:r>
+      <w:bookmarkStart w:id="13" w:name="_GoBack"/>
       <w:bookmarkEnd w:id="13"/>
-    </w:p>
-    <w:p>
-      <w:pPr>
-        <w:rPr>
-          <w:lang w:val="fr-FR"/>
-        </w:rPr>
-      </w:pPr>
     </w:p>
     <w:p>
       <w:pPr>
@@ -4474,7 +4546,7 @@
 </file>
 
 <file path=customXml/itemProps1.xml><?xml version="1.0" encoding="utf-8"?>
-<ds:datastoreItem xmlns:ds="http://schemas.openxmlformats.org/officeDocument/2006/customXml" ds:itemID="{2D396661-64CE-2646-BDAC-5A19B7E8918B}">
+<ds:datastoreItem xmlns:ds="http://schemas.openxmlformats.org/officeDocument/2006/customXml" ds:itemID="{264E20A2-373D-2340-B818-08679EFAB21D}">
   <ds:schemaRefs>
     <ds:schemaRef ds:uri="http://schemas.openxmlformats.org/officeDocument/2006/bibliography"/>
   </ds:schemaRefs>

</xml_diff>